<commit_message>
Updates CV to make it more clear
</commit_message>
<xml_diff>
--- a/public/doc/CV-Hemantkumar-Goswami.docx
+++ b/public/doc/CV-Hemantkumar-Goswami.docx
@@ -133,6 +133,16 @@
           <w:lang w:val="en-GB" w:eastAsia="en-GB"/>
         </w:rPr>
       </w:pPr>
+    </w:p>
+    <w:p>
+      <w:pPr>
+        <w:suppressAutoHyphens w:val="0"/>
+        <w:spacing w:before="100" w:beforeAutospacing="1" w:after="100" w:afterAutospacing="1"/>
+        <w:rPr>
+          <w:lang w:val="en-GB" w:eastAsia="en-GB"/>
+        </w:rPr>
+      </w:pPr>
+      <w:bookmarkStart w:id="2" w:name="DDE_LINK"/>
       <w:r>
         <w:rPr>
           <w:noProof/>
@@ -141,15 +151,15 @@
         <mc:AlternateContent>
           <mc:Choice Requires="wps">
             <w:drawing>
-              <wp:anchor distT="0" distB="0" distL="114300" distR="114300" simplePos="0" relativeHeight="251660288" behindDoc="0" locked="0" layoutInCell="1" allowOverlap="1" wp14:anchorId="48D8AA4B" wp14:editId="0EAA0DD7">
+              <wp:anchor distT="0" distB="0" distL="114300" distR="114300" simplePos="0" relativeHeight="251660288" behindDoc="0" locked="0" layoutInCell="1" allowOverlap="1" wp14:anchorId="48D8AA4B" wp14:editId="07C8E4C6">
                 <wp:simplePos x="0" y="0"/>
                 <wp:positionH relativeFrom="margin">
-                  <wp:posOffset>21341</wp:posOffset>
+                  <wp:posOffset>20955</wp:posOffset>
                 </wp:positionH>
                 <wp:positionV relativeFrom="paragraph">
-                  <wp:posOffset>119545</wp:posOffset>
+                  <wp:posOffset>83979</wp:posOffset>
                 </wp:positionV>
-                <wp:extent cx="6335958" cy="0"/>
+                <wp:extent cx="6335395" cy="0"/>
                 <wp:effectExtent l="12700" t="12700" r="27305" b="25400"/>
                 <wp:wrapNone/>
                 <wp:docPr id="2" name="Line 3"/>
@@ -165,7 +175,7 @@
                       <wps:spPr bwMode="auto">
                         <a:xfrm>
                           <a:off x="0" y="0"/>
-                          <a:ext cx="6335958" cy="0"/>
+                          <a:ext cx="6335395" cy="0"/>
                         </a:xfrm>
                         <a:prstGeom prst="line">
                           <a:avLst/>
@@ -212,7 +222,7 @@
           </mc:Choice>
           <mc:Fallback>
             <w:pict>
-              <v:line w14:anchorId="5C6C6074" id="Line 3" o:spid="_x0000_s1026" style="position:absolute;z-index:251660288;visibility:visible;mso-wrap-style:square;mso-width-percent:0;mso-height-percent:0;mso-wrap-distance-left:9pt;mso-wrap-distance-top:0;mso-wrap-distance-right:9pt;mso-wrap-distance-bottom:0;mso-position-horizontal:absolute;mso-position-horizontal-relative:margin;mso-position-vertical:absolute;mso-position-vertical-relative:text;mso-width-percent:0;mso-height-percent:0;mso-width-relative:page;mso-height-relative:page" from="1.7pt,9.4pt" to="500.6pt,9.4pt" o:gfxdata="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" strokeweight=".26mm">
+              <v:line w14:anchorId="417405A0" id="Line 3" o:spid="_x0000_s1026" style="position:absolute;z-index:251660288;visibility:visible;mso-wrap-style:square;mso-width-percent:0;mso-height-percent:0;mso-wrap-distance-left:9pt;mso-wrap-distance-top:0;mso-wrap-distance-right:9pt;mso-wrap-distance-bottom:0;mso-position-horizontal:absolute;mso-position-horizontal-relative:margin;mso-position-vertical:absolute;mso-position-vertical-relative:text;mso-width-percent:0;mso-height-percent:0;mso-width-relative:page;mso-height-relative:page" from="1.65pt,6.6pt" to="500.5pt,6.6pt" o:gfxdata="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" strokeweight=".26mm">
                 <v:stroke joinstyle="miter" endcap="square"/>
                 <w10:wrap anchorx="margin"/>
               </v:line>
@@ -220,43 +230,6 @@
           </mc:Fallback>
         </mc:AlternateContent>
       </w:r>
-    </w:p>
-    <w:p>
-      <w:pPr>
-        <w:suppressAutoHyphens w:val="0"/>
-        <w:spacing w:before="100" w:beforeAutospacing="1" w:after="100" w:afterAutospacing="1"/>
-        <w:rPr>
-          <w:lang w:val="en-GB" w:eastAsia="en-GB"/>
-        </w:rPr>
-      </w:pPr>
-      <w:bookmarkStart w:id="2" w:name="DDE_LINK"/>
-      <w:r>
-        <w:t xml:space="preserve">18+ years delivering secure, cloud‑native solutions for government and enterprise. </w:t>
-      </w:r>
-      <w:r>
-        <w:t>Expert</w:t>
-      </w:r>
-      <w:r>
-        <w:t xml:space="preserve"> in Python, JavaScript, </w:t>
-      </w:r>
-      <w:r>
-        <w:t xml:space="preserve">TypeScript, </w:t>
-      </w:r>
-      <w:r>
-        <w:t xml:space="preserve">AWS, and AI engineering. </w:t>
-      </w:r>
-      <w:r>
-        <w:t>Proven record of modernizing legacy systems, leading high‑performing teams, and accelerating delivery pipelines. Trusted contributor to mission‑critical platforms at the UK Home Office and Ordnance Survey.</w:t>
-      </w:r>
-    </w:p>
-    <w:p>
-      <w:pPr>
-        <w:pStyle w:val="headquote"/>
-        <w:rPr>
-          <w:sz w:val="18"/>
-          <w:szCs w:val="18"/>
-        </w:rPr>
-      </w:pPr>
       <w:r>
         <w:rPr>
           <w:noProof/>
@@ -265,13 +238,13 @@
         <mc:AlternateContent>
           <mc:Choice Requires="wps">
             <w:drawing>
-              <wp:anchor distT="0" distB="0" distL="114300" distR="114300" simplePos="0" relativeHeight="251659264" behindDoc="0" locked="0" layoutInCell="1" allowOverlap="1" wp14:anchorId="04BFE852" wp14:editId="2BC8AC1C">
+              <wp:anchor distT="0" distB="0" distL="114300" distR="114300" simplePos="0" relativeHeight="251659264" behindDoc="0" locked="0" layoutInCell="1" allowOverlap="1" wp14:anchorId="04BFE852" wp14:editId="3406D2E4">
                 <wp:simplePos x="0" y="0"/>
                 <wp:positionH relativeFrom="margin">
                   <wp:posOffset>-6985</wp:posOffset>
                 </wp:positionH>
                 <wp:positionV relativeFrom="paragraph">
-                  <wp:posOffset>54243</wp:posOffset>
+                  <wp:posOffset>939959</wp:posOffset>
                 </wp:positionV>
                 <wp:extent cx="6365875" cy="0"/>
                 <wp:effectExtent l="12700" t="12700" r="22225" b="25400"/>
@@ -336,7 +309,7 @@
           </mc:Choice>
           <mc:Fallback>
             <w:pict>
-              <v:line w14:anchorId="602FAAFF" id="Line 2" o:spid="_x0000_s1026" style="position:absolute;z-index:251659264;visibility:visible;mso-wrap-style:square;mso-width-percent:0;mso-height-percent:0;mso-wrap-distance-left:9pt;mso-wrap-distance-top:0;mso-wrap-distance-right:9pt;mso-wrap-distance-bottom:0;mso-position-horizontal:absolute;mso-position-horizontal-relative:margin;mso-position-vertical:absolute;mso-position-vertical-relative:text;mso-width-percent:0;mso-height-percent:0;mso-width-relative:page;mso-height-relative:page" from="-.55pt,4.25pt" to="500.7pt,4.25pt" o:gfxdata="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" strokeweight=".26mm">
+              <v:line w14:anchorId="17F3FF97" id="Line 2" o:spid="_x0000_s1026" style="position:absolute;z-index:251659264;visibility:visible;mso-wrap-style:square;mso-width-percent:0;mso-height-percent:0;mso-wrap-distance-left:9pt;mso-wrap-distance-top:0;mso-wrap-distance-right:9pt;mso-wrap-distance-bottom:0;mso-position-horizontal:absolute;mso-position-horizontal-relative:margin;mso-position-vertical:absolute;mso-position-vertical-relative:text;mso-width-percent:0;mso-height-percent:0;mso-width-relative:page;mso-height-relative:page" from="-.55pt,74pt" to="500.7pt,74pt" o:gfxdata="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" strokeweight=".26mm">
                 <v:stroke joinstyle="miter" endcap="square"/>
                 <w10:wrap anchorx="margin"/>
               </v:line>
@@ -344,20 +317,16 @@
           </mc:Fallback>
         </mc:AlternateContent>
       </w:r>
-    </w:p>
-    <w:bookmarkEnd w:id="2"/>
-    <w:p>
-      <w:pPr>
-        <w:widowControl w:val="0"/>
-        <w:autoSpaceDE w:val="0"/>
-      </w:pPr>
+      <w:r>
+        <w:t>Senior Technical Lead with 18+ years of experience in Digital Transformation and Legacy Modernization. Proven track record of delivering high-scale, mission-critical systems for the UK Public Sector. Expert in bridging the gap between complex business requirements and scalable Microservices Architecture.</w:t>
+      </w:r>
     </w:p>
     <w:bookmarkEnd w:id="0"/>
     <w:bookmarkEnd w:id="1"/>
+    <w:bookmarkEnd w:id="2"/>
     <w:p>
       <w:pPr>
-        <w:widowControl w:val="0"/>
-        <w:autoSpaceDE w:val="0"/>
+        <w:pStyle w:val="headquote"/>
         <w:rPr>
           <w:b/>
           <w:bCs/>
@@ -366,6 +335,16 @@
           <w:u w:val="single"/>
         </w:rPr>
       </w:pPr>
+      <w:r>
+        <w:rPr>
+          <w:b/>
+          <w:bCs/>
+          <w:sz w:val="26"/>
+          <w:szCs w:val="26"/>
+          <w:u w:val="single"/>
+        </w:rPr>
+        <w:br/>
+      </w:r>
       <w:r>
         <w:rPr>
           <w:b/>
@@ -395,7 +374,7 @@
         <w:rPr>
           <w:lang w:val="en-GB" w:eastAsia="en-GB"/>
         </w:rPr>
-        <w:t>Technical leadership in microservices &amp; cloud‑native architecture</w:t>
+        <w:t>Leadership: Mentoring, Sprint Planning, Stakeholder Management, Technical Roadmap Design.</w:t>
       </w:r>
     </w:p>
     <w:p>
@@ -416,7 +395,7 @@
         <w:rPr>
           <w:lang w:val="en-GB" w:eastAsia="en-GB"/>
         </w:rPr>
-        <w:t>Full‑stack development (Python, Node.js, React, Java)</w:t>
+        <w:t>Cloud &amp; Infrastructure: AWS (Serverless &amp; Containerized), Terraform (IaC), Kubernetes, Docker.</w:t>
       </w:r>
     </w:p>
     <w:p>
@@ -437,7 +416,7 @@
         <w:rPr>
           <w:lang w:val="en-GB" w:eastAsia="en-GB"/>
         </w:rPr>
-        <w:t>AWS, Kubernetes, Docker, CI/CD automation</w:t>
+        <w:t>Security &amp; Compliance: SC Cleared, OWASP Top 10, Federated Identity (OIDC/SAML), GDS Standards.</w:t>
       </w:r>
     </w:p>
     <w:p>
@@ -458,11 +437,16 @@
         <w:rPr>
           <w:lang w:val="en-GB" w:eastAsia="en-GB"/>
         </w:rPr>
-        <w:t>Agile delivery (Scrum, TDD/BDD), legacy system modernization</w:t>
+        <w:t>Architecture &amp; Design: Microservices, Event-Driven Architecture (Kafka), SOLID Principles, Design Patterns</w:t>
       </w:r>
     </w:p>
     <w:p>
       <w:pPr>
+        <w:pStyle w:val="ListParagraph"/>
+        <w:numPr>
+          <w:ilvl w:val="0"/>
+          <w:numId w:val="38"/>
+        </w:numPr>
         <w:suppressAutoHyphens w:val="0"/>
         <w:spacing w:before="100" w:beforeAutospacing="1" w:after="100" w:afterAutospacing="1"/>
         <w:jc w:val="both"/>
@@ -470,6 +454,12 @@
           <w:lang w:val="en-GB" w:eastAsia="en-GB"/>
         </w:rPr>
       </w:pPr>
+      <w:r>
+        <w:rPr>
+          <w:lang w:val="en-GB" w:eastAsia="en-GB"/>
+        </w:rPr>
+        <w:t>Full‑stack development (Python, Node.js, React, Java)</w:t>
+      </w:r>
     </w:p>
     <w:p>
       <w:pPr>
@@ -483,6 +473,16 @@
           <w:u w:val="single"/>
         </w:rPr>
       </w:pPr>
+      <w:r>
+        <w:rPr>
+          <w:b/>
+          <w:bCs/>
+          <w:sz w:val="26"/>
+          <w:szCs w:val="26"/>
+          <w:u w:val="single"/>
+        </w:rPr>
+        <w:br/>
+      </w:r>
       <w:r>
         <w:rPr>
           <w:b/>
@@ -839,31 +839,18 @@
               <w:rPr>
                 <w:bCs/>
               </w:rPr>
-              <w:t>/</w:t>
-            </w:r>
-            <w:r>
-              <w:t xml:space="preserve">TypeScript, </w:t>
-            </w:r>
-            <w:bookmarkStart w:id="3" w:name="DDE_LINK2"/>
+              <w:t xml:space="preserve">, </w:t>
+            </w:r>
+            <w:r>
+              <w:t>TypeScript,</w:t>
+            </w:r>
             <w:r>
               <w:rPr>
                 <w:bCs/>
                 <w:sz w:val="26"/>
                 <w:szCs w:val="26"/>
               </w:rPr>
-              <w:t>JAVA</w:t>
-            </w:r>
-            <w:bookmarkEnd w:id="3"/>
-            <w:r>
-              <w:rPr>
-                <w:bCs/>
-                <w:sz w:val="26"/>
-                <w:szCs w:val="26"/>
-              </w:rPr>
-              <w:t xml:space="preserve">, </w:t>
-            </w:r>
-            <w:r>
-              <w:t>PHP</w:t>
+              <w:t xml:space="preserve"> </w:t>
             </w:r>
           </w:p>
         </w:tc>
@@ -955,7 +942,7 @@
               <w:rPr>
                 <w:bCs/>
               </w:rPr>
-              <w:t>Django, Flask, Symfony, Laravel, Spring</w:t>
+              <w:t>Django, Flask</w:t>
             </w:r>
             <w:r>
               <w:rPr>
@@ -1081,25 +1068,77 @@
               <w:rPr>
                 <w:bCs/>
               </w:rPr>
-              <w:t>PyTest</w:t>
+              <w:t xml:space="preserve">PyTest, </w:t>
+            </w:r>
+            <w:r>
+              <w:rPr>
+                <w:bCs/>
+              </w:rPr>
+              <w:t>Selenium, Jasmine, Karma, Mocha, Chai, Zombie.js</w:t>
+            </w:r>
+          </w:p>
+        </w:tc>
+      </w:tr>
+      <w:tr>
+        <w:trPr>
+          <w:trHeight w:val="295"/>
+        </w:trPr>
+        <w:tc>
+          <w:tcPr>
+            <w:tcW w:w="10073" w:type="dxa"/>
+          </w:tcPr>
+          <w:p>
+            <w:pPr>
+              <w:widowControl w:val="0"/>
+              <w:tabs>
+                <w:tab w:val="left" w:pos="450"/>
+              </w:tabs>
+              <w:autoSpaceDE w:val="0"/>
+              <w:rPr>
+                <w:b/>
+                <w:bCs/>
+              </w:rPr>
+            </w:pPr>
+            <w:r>
+              <w:rPr>
+                <w:b/>
+                <w:bCs/>
+              </w:rPr>
+              <w:t xml:space="preserve">Other Expertise: </w:t>
+            </w:r>
+            <w:bookmarkStart w:id="3" w:name="DDE_LINK2"/>
+            <w:r>
+              <w:rPr>
+                <w:bCs/>
+                <w:sz w:val="26"/>
+                <w:szCs w:val="26"/>
+              </w:rPr>
+              <w:t>JAVA</w:t>
+            </w:r>
+            <w:bookmarkEnd w:id="3"/>
+            <w:r>
+              <w:rPr>
+                <w:bCs/>
+              </w:rPr>
+              <w:t xml:space="preserve">, </w:t>
+            </w:r>
+            <w:r>
+              <w:t>PHP</w:t>
+            </w:r>
+            <w:r>
+              <w:t xml:space="preserve">, </w:t>
+            </w:r>
+            <w:r>
+              <w:rPr>
+                <w:bCs/>
+              </w:rPr>
+              <w:t>Symfony, Laravel, Spring</w:t>
             </w:r>
             <w:r>
               <w:rPr>
                 <w:bCs/>
               </w:rPr>
               <w:t>, PHPUnit</w:t>
-            </w:r>
-            <w:r>
-              <w:rPr>
-                <w:bCs/>
-              </w:rPr>
-              <w:t xml:space="preserve">, </w:t>
-            </w:r>
-            <w:r>
-              <w:rPr>
-                <w:bCs/>
-              </w:rPr>
-              <w:t>Selenium, Jasmine, Karma, Mocha, Chai, Zombie.js</w:t>
             </w:r>
           </w:p>
         </w:tc>
@@ -1257,67 +1296,7 @@
         <w:rPr>
           <w:lang w:val="en-GB" w:eastAsia="en-GB"/>
         </w:rPr>
-        <w:t xml:space="preserve">enabled secure ingestion of </w:t>
-      </w:r>
-      <w:r>
-        <w:rPr>
-          <w:lang w:val="en-GB" w:eastAsia="en-GB"/>
-        </w:rPr>
-        <w:t>Millions</w:t>
-      </w:r>
-      <w:r>
-        <w:rPr>
-          <w:lang w:val="en-GB" w:eastAsia="en-GB"/>
-        </w:rPr>
-        <w:t xml:space="preserve"> flight records </w:t>
-      </w:r>
-      <w:r>
-        <w:rPr>
-          <w:lang w:val="en-GB" w:eastAsia="en-GB"/>
-        </w:rPr>
-        <w:t>monthly</w:t>
-      </w:r>
-      <w:r>
-        <w:rPr>
-          <w:lang w:val="en-GB" w:eastAsia="en-GB"/>
-        </w:rPr>
-        <w:t>, impro</w:t>
-      </w:r>
-      <w:r>
-        <w:rPr>
-          <w:lang w:val="en-GB" w:eastAsia="en-GB"/>
-        </w:rPr>
-        <w:t>ved</w:t>
-      </w:r>
-      <w:r>
-        <w:rPr>
-          <w:lang w:val="en-GB" w:eastAsia="en-GB"/>
-        </w:rPr>
-        <w:t xml:space="preserve"> </w:t>
-      </w:r>
-      <w:r>
-        <w:rPr>
-          <w:lang w:val="en-GB" w:eastAsia="en-GB"/>
-        </w:rPr>
-        <w:t xml:space="preserve">vetting </w:t>
-      </w:r>
-      <w:r>
-        <w:rPr>
-          <w:lang w:val="en-GB" w:eastAsia="en-GB"/>
-        </w:rPr>
-        <w:t xml:space="preserve">process </w:t>
-      </w:r>
-      <w:r>
-        <w:rPr>
-          <w:lang w:val="en-GB" w:eastAsia="en-GB"/>
-        </w:rPr>
-        <w:t>and</w:t>
-      </w:r>
-      <w:r>
-        <w:rPr>
-          <w:lang w:val="en-GB" w:eastAsia="en-GB"/>
-        </w:rPr>
-        <w:t xml:space="preserve"> compliance reporting.</w:t>
+        <w:t>Architected a high-throughput data ingestion engine using Python and AWS Lambda, enabling the real-time processing of 1M+ records per hour and reducing data latency by 40%.</w:t>
       </w:r>
     </w:p>
     <w:p>
@@ -1350,7 +1329,19 @@
         <w:rPr>
           <w:lang w:val="en-GB" w:eastAsia="en-GB"/>
         </w:rPr>
-        <w:t xml:space="preserve"> – Application to allow </w:t>
+        <w:t xml:space="preserve"> – </w:t>
+      </w:r>
+      <w:r>
+        <w:rPr>
+          <w:lang w:val="en-GB" w:eastAsia="en-GB"/>
+        </w:rPr>
+        <w:t>Worked on a</w:t>
+      </w:r>
+      <w:r>
+        <w:rPr>
+          <w:lang w:val="en-GB" w:eastAsia="en-GB"/>
+        </w:rPr>
+        <w:t xml:space="preserve">pplication to allow </w:t>
       </w:r>
       <w:r>
         <w:rPr>
@@ -1635,7 +1626,10 @@
           <w:u w:val="single"/>
         </w:rPr>
       </w:pPr>
-      <w:r>
+    </w:p>
+    <w:p>
+      <w:pPr>
+        <w:suppressAutoHyphens w:val="0"/>
         <w:rPr>
           <w:b/>
           <w:bCs/>
@@ -1643,12 +1637,8 @@
           <w:szCs w:val="26"/>
           <w:u w:val="single"/>
         </w:rPr>
-        <w:br w:type="page"/>
-      </w:r>
-    </w:p>
-    <w:p>
-      <w:pPr>
-        <w:suppressAutoHyphens w:val="0"/>
+      </w:pPr>
+      <w:r>
         <w:rPr>
           <w:b/>
           <w:bCs/>
@@ -1656,16 +1646,6 @@
           <w:szCs w:val="26"/>
           <w:u w:val="single"/>
         </w:rPr>
-      </w:pPr>
-      <w:r>
-        <w:rPr>
-          <w:b/>
-          <w:bCs/>
-          <w:sz w:val="26"/>
-          <w:szCs w:val="26"/>
-          <w:u w:val="single"/>
-        </w:rPr>
-        <w:lastRenderedPageBreak/>
         <w:t>Professional Career Details</w:t>
       </w:r>
       <w:r>
@@ -1789,10 +1769,16 @@
         <w:t>Technologies:</w:t>
       </w:r>
       <w:r>
-        <w:t xml:space="preserve"> AWS, Java, Spring, Python, Node.js, React, PostgreSQL, PHP, Symfony, Drupal, Docker, Kubernetes, CI/CD (Drone, Jenkins), RESTful APIs, JSON, XML, YAML, Mocha, JIRA, Git, SonarQube, VirtualBox, Sysdig, Kibana, Quay, Artifactory, Selenium, TDD, BDD</w:t>
+        <w:t xml:space="preserve"> AWS, Java, Spring, Python, Node.js, React, PostgreSQL, PHP, Symfony, Drupal, Docker, Kubernetes, CI/CD (Drone, Jenkins), RESTful APIs, Mocha, JIRA, Git, SonarQube, VirtualBox, Sysdig, Kibana, Quay, Artifactory, Selenium, TDD, BDD</w:t>
       </w:r>
       <w:r>
         <w:t>, GDS Delivery Framework</w:t>
+      </w:r>
+      <w:r>
+        <w:t>, Keycloak, sEntry, cl</w:t>
+      </w:r>
+      <w:r>
+        <w:t>oudWatch</w:t>
       </w:r>
     </w:p>
     <w:p>
@@ -2127,6 +2113,46 @@
           <w:lang w:val="en-GB" w:eastAsia="en-GB"/>
         </w:rPr>
         <w:t>.</w:t>
+      </w:r>
+    </w:p>
+    <w:p>
+      <w:pPr>
+        <w:pStyle w:val="ListParagraph"/>
+        <w:numPr>
+          <w:ilvl w:val="0"/>
+          <w:numId w:val="39"/>
+        </w:numPr>
+        <w:suppressAutoHyphens w:val="0"/>
+        <w:spacing w:before="100" w:beforeAutospacing="1" w:after="100" w:afterAutospacing="1"/>
+        <w:rPr>
+          <w:lang w:val="en-GB" w:eastAsia="en-GB"/>
+        </w:rPr>
+      </w:pPr>
+      <w:r>
+        <w:rPr>
+          <w:b/>
+          <w:bCs/>
+          <w:lang w:val="en-GB" w:eastAsia="en-GB"/>
+        </w:rPr>
+        <w:t>Monitoring:</w:t>
+      </w:r>
+      <w:r>
+        <w:rPr>
+          <w:lang w:val="en-GB" w:eastAsia="en-GB"/>
+        </w:rPr>
+        <w:t xml:space="preserve"> </w:t>
+      </w:r>
+      <w:r>
+        <w:rPr>
+          <w:lang w:val="en-GB" w:eastAsia="en-GB"/>
+        </w:rPr>
+        <w:t>U</w:t>
+      </w:r>
+      <w:r>
+        <w:rPr>
+          <w:lang w:val="en-GB" w:eastAsia="en-GB"/>
+        </w:rPr>
+        <w:t>sing AWS Lambda and Python, leveraging CloudWatch and ELK stack for full-stack observability, reducing incident resolution time by 30%.</w:t>
       </w:r>
       <w:r>
         <w:rPr>
@@ -2398,9 +2424,37 @@
             <w:r>
               <w:t xml:space="preserve"> foundation</w:t>
             </w:r>
+            <w:r>
+              <w:t>.</w:t>
+            </w:r>
           </w:p>
         </w:tc>
       </w:tr>
+    </w:tbl>
+    <w:p>
+      <w:r>
+        <w:rPr>
+          <w:i/>
+          <w:iCs/>
+        </w:rPr>
+        <w:br w:type="page"/>
+      </w:r>
+    </w:p>
+    <w:tbl>
+      <w:tblPr>
+        <w:tblW w:w="10079" w:type="dxa"/>
+        <w:tblLayout w:type="fixed"/>
+        <w:tblCellMar>
+          <w:top w:w="55" w:type="dxa"/>
+          <w:left w:w="55" w:type="dxa"/>
+          <w:bottom w:w="55" w:type="dxa"/>
+          <w:right w:w="55" w:type="dxa"/>
+        </w:tblCellMar>
+        <w:tblLook w:val="0000" w:firstRow="0" w:lastRow="0" w:firstColumn="0" w:lastColumn="0" w:noHBand="0" w:noVBand="0"/>
+      </w:tblPr>
+      <w:tblGrid>
+        <w:gridCol w:w="10079"/>
+      </w:tblGrid>
       <w:tr>
         <w:trPr>
           <w:trHeight w:val="275"/>
@@ -2423,6 +2477,7 @@
               <w:rPr>
                 <w:rStyle w:val="Strong"/>
               </w:rPr>
+              <w:lastRenderedPageBreak/>
               <w:t>Salmon Ltd</w:t>
             </w:r>
             <w:r>
@@ -2542,7 +2597,6 @@
               <w:spacing w:beforeAutospacing="1" w:afterAutospacing="1"/>
             </w:pPr>
             <w:r>
-              <w:lastRenderedPageBreak/>
               <w:t xml:space="preserve">Delivered high-quality code enhancements, restructured legacy components, and applied </w:t>
             </w:r>
             <w:r>
@@ -2631,7 +2685,13 @@
         <w:rPr>
           <w:rStyle w:val="Strong"/>
         </w:rPr>
-        <w:t>Key Engagements &amp; Contributions:</w:t>
+        <w:t>Prior Professional Experience</w:t>
+      </w:r>
+      <w:r>
+        <w:rPr>
+          <w:rStyle w:val="Strong"/>
+        </w:rPr>
+        <w:t>:</w:t>
       </w:r>
     </w:p>
     <w:p>
@@ -2646,18 +2706,59 @@
       </w:pPr>
       <w:r>
         <w:rPr>
+          <w:rStyle w:val="Emphasis"/>
+        </w:rPr>
+        <w:t xml:space="preserve">Senior Symfony Developer </w:t>
+      </w:r>
+      <w:r>
+        <w:rPr>
+          <w:rStyle w:val="Emphasis"/>
+        </w:rPr>
+        <w:t xml:space="preserve">at </w:t>
+      </w:r>
+      <w:r>
+        <w:rPr>
           <w:rStyle w:val="Strong"/>
         </w:rPr>
         <w:t>Encompass Digital Media</w:t>
       </w:r>
       <w:r>
+        <w:rPr>
+          <w:rStyle w:val="Strong"/>
+          <w:b w:val="0"/>
+          <w:bCs w:val="0"/>
+        </w:rPr>
         <w:t xml:space="preserve"> </w:t>
       </w:r>
       <w:r>
         <w:rPr>
+          <w:rStyle w:val="Strong"/>
+          <w:b w:val="0"/>
+          <w:bCs w:val="0"/>
+        </w:rPr>
+        <w:tab/>
+      </w:r>
+      <w:r>
+        <w:rPr>
+          <w:rStyle w:val="Strong"/>
+          <w:b w:val="0"/>
+          <w:bCs w:val="0"/>
+        </w:rPr>
+        <w:tab/>
+      </w:r>
+      <w:r>
+        <w:rPr>
+          <w:rStyle w:val="Strong"/>
+          <w:b w:val="0"/>
+          <w:bCs w:val="0"/>
+        </w:rPr>
+        <w:t xml:space="preserve">- </w:t>
+      </w:r>
+      <w:r>
+        <w:rPr>
           <w:rStyle w:val="Emphasis"/>
         </w:rPr>
-        <w:t>(Senior Symfony Developer | Sep</w:t>
+        <w:t>Sep</w:t>
       </w:r>
       <w:r>
         <w:rPr>
@@ -2669,10 +2770,10 @@
         <w:rPr>
           <w:rStyle w:val="Emphasis"/>
         </w:rPr>
-        <w:t xml:space="preserve"> – Nov 2015)</w:t>
-      </w:r>
-      <w:r>
-        <w:t xml:space="preserve"> Delivered a full-stack automation solution with a Symfony backend and AngularJS frontend. Developed RESTful APIs consumed by upcoming mobile apps. Led DevOps setup for dev/stage/prod environments using Vagrant and AWS. Integrated PHPUnit, Karma, and Behat for robust testing.</w:t>
+        <w:t xml:space="preserve"> – Nov 2015</w:t>
+      </w:r>
+      <w:r>
+        <w:t>.</w:t>
       </w:r>
     </w:p>
     <w:p>
@@ -2687,18 +2788,75 @@
       </w:pPr>
       <w:r>
         <w:rPr>
+          <w:rStyle w:val="Emphasis"/>
+        </w:rPr>
+        <w:t xml:space="preserve">Senior PHP Developer </w:t>
+      </w:r>
+      <w:r>
+        <w:rPr>
+          <w:rStyle w:val="Emphasis"/>
+        </w:rPr>
+        <w:t xml:space="preserve">at </w:t>
+      </w:r>
+      <w:r>
+        <w:rPr>
           <w:rStyle w:val="Strong"/>
         </w:rPr>
         <w:t>Salmon Ltd</w:t>
       </w:r>
       <w:r>
+        <w:rPr>
+          <w:rStyle w:val="Strong"/>
+          <w:b w:val="0"/>
+          <w:bCs w:val="0"/>
+        </w:rPr>
         <w:t xml:space="preserve"> </w:t>
       </w:r>
       <w:r>
         <w:rPr>
+          <w:rStyle w:val="Strong"/>
+          <w:b w:val="0"/>
+          <w:bCs w:val="0"/>
+        </w:rPr>
+        <w:tab/>
+      </w:r>
+      <w:r>
+        <w:rPr>
+          <w:rStyle w:val="Strong"/>
+          <w:b w:val="0"/>
+          <w:bCs w:val="0"/>
+        </w:rPr>
+        <w:tab/>
+      </w:r>
+      <w:r>
+        <w:rPr>
+          <w:rStyle w:val="Strong"/>
+          <w:b w:val="0"/>
+          <w:bCs w:val="0"/>
+        </w:rPr>
+        <w:tab/>
+      </w:r>
+      <w:r>
+        <w:rPr>
+          <w:rStyle w:val="Strong"/>
+          <w:b w:val="0"/>
+          <w:bCs w:val="0"/>
+        </w:rPr>
+        <w:tab/>
+      </w:r>
+      <w:r>
+        <w:rPr>
+          <w:rStyle w:val="Strong"/>
+          <w:b w:val="0"/>
+          <w:bCs w:val="0"/>
+        </w:rPr>
+        <w:t xml:space="preserve">- </w:t>
+      </w:r>
+      <w:r>
+        <w:rPr>
           <w:rStyle w:val="Emphasis"/>
         </w:rPr>
-        <w:t>(Senior PHP Developer | Aug</w:t>
+        <w:t>Aug</w:t>
       </w:r>
       <w:r>
         <w:rPr>
@@ -2710,10 +2868,13 @@
         <w:rPr>
           <w:rStyle w:val="Emphasis"/>
         </w:rPr>
-        <w:t xml:space="preserve"> – Sep 2015)</w:t>
-      </w:r>
-      <w:r>
-        <w:t xml:space="preserve"> Designed and implemented a cron-based file extraction and transformation CLI tool, handling custom naming conventions and secure data transfers. Enhanced system performance and deployment processes.</w:t>
+        <w:t xml:space="preserve"> – Sep 2015</w:t>
+      </w:r>
+      <w:r>
+        <w:rPr>
+          <w:rStyle w:val="Emphasis"/>
+        </w:rPr>
+        <w:t>.</w:t>
       </w:r>
     </w:p>
     <w:p>
@@ -2728,21 +2889,78 @@
       </w:pPr>
       <w:r>
         <w:rPr>
+          <w:rStyle w:val="Emphasis"/>
+        </w:rPr>
+        <w:t>Lead PHP Developer</w:t>
+      </w:r>
+      <w:r>
+        <w:rPr>
+          <w:rStyle w:val="Emphasis"/>
+        </w:rPr>
+        <w:t xml:space="preserve"> at </w:t>
+      </w:r>
+      <w:r>
+        <w:rPr>
           <w:rStyle w:val="Strong"/>
         </w:rPr>
         <w:t>Ordnance Survey</w:t>
       </w:r>
       <w:r>
+        <w:rPr>
+          <w:rStyle w:val="Strong"/>
+          <w:b w:val="0"/>
+          <w:bCs w:val="0"/>
+        </w:rPr>
         <w:t xml:space="preserve"> </w:t>
       </w:r>
       <w:r>
         <w:rPr>
+          <w:rStyle w:val="Strong"/>
+          <w:b w:val="0"/>
+          <w:bCs w:val="0"/>
+        </w:rPr>
+        <w:tab/>
+      </w:r>
+      <w:r>
+        <w:rPr>
+          <w:rStyle w:val="Strong"/>
+          <w:b w:val="0"/>
+          <w:bCs w:val="0"/>
+        </w:rPr>
+        <w:tab/>
+      </w:r>
+      <w:r>
+        <w:rPr>
+          <w:rStyle w:val="Strong"/>
+          <w:b w:val="0"/>
+          <w:bCs w:val="0"/>
+        </w:rPr>
+        <w:tab/>
+      </w:r>
+      <w:r>
+        <w:rPr>
+          <w:rStyle w:val="Strong"/>
+          <w:b w:val="0"/>
+          <w:bCs w:val="0"/>
+        </w:rPr>
+        <w:tab/>
+      </w:r>
+      <w:r>
+        <w:rPr>
+          <w:rStyle w:val="Strong"/>
+          <w:b w:val="0"/>
+          <w:bCs w:val="0"/>
+        </w:rPr>
+        <w:t>-</w:t>
+      </w:r>
+      <w:r>
+        <w:rPr>
           <w:rStyle w:val="Emphasis"/>
         </w:rPr>
-        <w:t>(Lead PHP Developer | Dec 2014 – Jul 2015)</w:t>
-      </w:r>
-      <w:r>
-        <w:t xml:space="preserve"> Modernized a Silverlight-based mapping system to a responsive Symfony application; led frontend architecture using AngularJS, TypeScript, and JavaScript libraries like Bing Maps, Handlebars, and RequireJS. Migrated codebase from SVN to Git without disrupting CI pipelines via Jenkins and Phing.</w:t>
+        <w:t xml:space="preserve"> Dec 2014 – Jul 2015</w:t>
+      </w:r>
+      <w:r>
+        <w:t>.</w:t>
       </w:r>
     </w:p>
     <w:p>
@@ -2790,7 +3008,49 @@
         <w:rPr>
           <w:bCs/>
         </w:rPr>
-        <w:t>– Mar 2014 – Nov 2014</w:t>
+        <w:tab/>
+      </w:r>
+      <w:r>
+        <w:rPr>
+          <w:bCs/>
+        </w:rPr>
+        <w:tab/>
+      </w:r>
+      <w:r>
+        <w:rPr>
+          <w:bCs/>
+        </w:rPr>
+        <w:tab/>
+      </w:r>
+      <w:r>
+        <w:rPr>
+          <w:rStyle w:val="Strong"/>
+          <w:b w:val="0"/>
+          <w:bCs w:val="0"/>
+        </w:rPr>
+        <w:t>-</w:t>
+      </w:r>
+      <w:r>
+        <w:rPr>
+          <w:bCs/>
+        </w:rPr>
+        <w:t xml:space="preserve"> </w:t>
+      </w:r>
+      <w:r>
+        <w:rPr>
+          <w:bCs/>
+          <w:i/>
+          <w:iCs/>
+        </w:rPr>
+        <w:t>Mar 2014 – Nov 2014</w:t>
+      </w:r>
+      <w:r>
+        <w:rPr>
+          <w:bCs/>
+          <w:i/>
+          <w:iCs/>
+        </w:rPr>
+        <w:t>.</w:t>
       </w:r>
     </w:p>
     <w:p>
@@ -2826,13 +3086,61 @@
         <w:rPr>
           <w:bCs/>
         </w:rPr>
-        <w:t xml:space="preserve"> from </w:t>
-      </w:r>
-      <w:r>
-        <w:rPr>
-          <w:bCs/>
-        </w:rPr>
-        <w:t>– Jan 2014 – Mar 2014</w:t>
+        <w:t xml:space="preserve"> </w:t>
+      </w:r>
+      <w:r>
+        <w:rPr>
+          <w:bCs/>
+        </w:rPr>
+        <w:tab/>
+      </w:r>
+      <w:r>
+        <w:rPr>
+          <w:bCs/>
+        </w:rPr>
+        <w:tab/>
+      </w:r>
+      <w:r>
+        <w:rPr>
+          <w:bCs/>
+        </w:rPr>
+        <w:tab/>
+      </w:r>
+      <w:r>
+        <w:rPr>
+          <w:bCs/>
+        </w:rPr>
+        <w:tab/>
+      </w:r>
+      <w:r>
+        <w:rPr>
+          <w:rStyle w:val="Strong"/>
+          <w:b w:val="0"/>
+          <w:bCs w:val="0"/>
+        </w:rPr>
+        <w:t>-</w:t>
+      </w:r>
+      <w:r>
+        <w:rPr>
+          <w:bCs/>
+        </w:rPr>
+        <w:t xml:space="preserve"> </w:t>
+      </w:r>
+      <w:r>
+        <w:rPr>
+          <w:bCs/>
+          <w:i/>
+          <w:iCs/>
+        </w:rPr>
+        <w:t>Jan 2014 – Mar 2014</w:t>
+      </w:r>
+      <w:r>
+        <w:rPr>
+          <w:bCs/>
+          <w:i/>
+          <w:iCs/>
+        </w:rPr>
+        <w:t>.</w:t>
       </w:r>
     </w:p>
     <w:p>
@@ -2862,19 +3170,87 @@
         <w:rPr>
           <w:bCs/>
         </w:rPr>
-        <w:t xml:space="preserve"> from </w:t>
-      </w:r>
-      <w:r>
-        <w:rPr>
-          <w:bCs/>
-        </w:rPr>
-        <w:t>– Dec 201</w:t>
-      </w:r>
-      <w:r>
-        <w:rPr>
-          <w:bCs/>
+        <w:t xml:space="preserve"> </w:t>
+      </w:r>
+      <w:r>
+        <w:rPr>
+          <w:bCs/>
+        </w:rPr>
+        <w:tab/>
+      </w:r>
+      <w:r>
+        <w:rPr>
+          <w:bCs/>
+        </w:rPr>
+        <w:tab/>
+      </w:r>
+      <w:r>
+        <w:rPr>
+          <w:bCs/>
+        </w:rPr>
+        <w:tab/>
+      </w:r>
+      <w:r>
+        <w:rPr>
+          <w:rStyle w:val="Strong"/>
+          <w:b w:val="0"/>
+          <w:bCs w:val="0"/>
+        </w:rPr>
+        <w:t>-</w:t>
+      </w:r>
+      <w:r>
+        <w:rPr>
+          <w:bCs/>
+        </w:rPr>
+        <w:t xml:space="preserve"> </w:t>
+      </w:r>
+      <w:r>
+        <w:rPr>
+          <w:bCs/>
+          <w:i/>
+          <w:iCs/>
+        </w:rPr>
+        <w:t xml:space="preserve">Nov 2013 </w:t>
+      </w:r>
+      <w:r>
+        <w:rPr>
+          <w:bCs/>
+          <w:i/>
+          <w:iCs/>
+        </w:rPr>
+        <w:t>–</w:t>
+      </w:r>
+      <w:r>
+        <w:rPr>
+          <w:bCs/>
+          <w:i/>
+          <w:iCs/>
+        </w:rPr>
+        <w:t xml:space="preserve"> </w:t>
+      </w:r>
+      <w:r>
+        <w:rPr>
+          <w:bCs/>
+          <w:i/>
+          <w:iCs/>
+        </w:rPr>
+        <w:t>Dec 201</w:t>
+      </w:r>
+      <w:r>
+        <w:rPr>
+          <w:bCs/>
+          <w:i/>
+          <w:iCs/>
         </w:rPr>
         <w:t>3</w:t>
+      </w:r>
+      <w:r>
+        <w:rPr>
+          <w:bCs/>
+          <w:i/>
+          <w:iCs/>
+        </w:rPr>
+        <w:t>.</w:t>
       </w:r>
     </w:p>
     <w:p>
@@ -2886,6 +3262,10 @@
         </w:numPr>
         <w:suppressAutoHyphens w:val="0"/>
         <w:spacing w:beforeAutospacing="1" w:afterAutospacing="1"/>
+        <w:rPr>
+          <w:i/>
+          <w:iCs/>
+        </w:rPr>
       </w:pPr>
       <w:r>
         <w:t>Senior</w:t>
@@ -2907,13 +3287,71 @@
         <w:rPr>
           <w:bCs/>
         </w:rPr>
-        <w:t xml:space="preserve"> from </w:t>
-      </w:r>
-      <w:r>
-        <w:rPr>
-          <w:bCs/>
-        </w:rPr>
-        <w:t>– Aug 2013 – Nov 2013</w:t>
+        <w:t xml:space="preserve"> </w:t>
+      </w:r>
+      <w:r>
+        <w:rPr>
+          <w:bCs/>
+        </w:rPr>
+        <w:tab/>
+      </w:r>
+      <w:r>
+        <w:rPr>
+          <w:bCs/>
+        </w:rPr>
+        <w:tab/>
+      </w:r>
+      <w:r>
+        <w:rPr>
+          <w:bCs/>
+        </w:rPr>
+        <w:tab/>
+      </w:r>
+      <w:r>
+        <w:rPr>
+          <w:rStyle w:val="Strong"/>
+          <w:b w:val="0"/>
+          <w:bCs w:val="0"/>
+        </w:rPr>
+        <w:t>-</w:t>
+      </w:r>
+      <w:r>
+        <w:rPr>
+          <w:bCs/>
+        </w:rPr>
+        <w:t xml:space="preserve"> </w:t>
+      </w:r>
+      <w:r>
+        <w:rPr>
+          <w:bCs/>
+          <w:i/>
+          <w:iCs/>
+        </w:rPr>
+        <w:t xml:space="preserve">Aug 2013 </w:t>
+      </w:r>
+      <w:r>
+        <w:rPr>
+          <w:bCs/>
+          <w:i/>
+          <w:iCs/>
+        </w:rPr>
+        <w:t>–</w:t>
+      </w:r>
+      <w:r>
+        <w:rPr>
+          <w:bCs/>
+          <w:i/>
+          <w:iCs/>
+        </w:rPr>
+        <w:t xml:space="preserve"> Nov 2013</w:t>
+      </w:r>
+      <w:r>
+        <w:rPr>
+          <w:bCs/>
+          <w:i/>
+          <w:iCs/>
+        </w:rPr>
+        <w:t>.</w:t>
       </w:r>
     </w:p>
     <w:p>
@@ -2955,13 +3393,61 @@
         <w:rPr>
           <w:bCs/>
         </w:rPr>
-        <w:t xml:space="preserve"> from </w:t>
-      </w:r>
-      <w:r>
-        <w:rPr>
-          <w:bCs/>
-        </w:rPr>
-        <w:t>– May 2013 – Aug 2013</w:t>
+        <w:t xml:space="preserve"> </w:t>
+      </w:r>
+      <w:r>
+        <w:rPr>
+          <w:bCs/>
+        </w:rPr>
+        <w:tab/>
+      </w:r>
+      <w:r>
+        <w:rPr>
+          <w:bCs/>
+        </w:rPr>
+        <w:tab/>
+      </w:r>
+      <w:r>
+        <w:rPr>
+          <w:bCs/>
+        </w:rPr>
+        <w:tab/>
+      </w:r>
+      <w:r>
+        <w:rPr>
+          <w:bCs/>
+        </w:rPr>
+        <w:tab/>
+      </w:r>
+      <w:r>
+        <w:rPr>
+          <w:rStyle w:val="Strong"/>
+          <w:b w:val="0"/>
+          <w:bCs w:val="0"/>
+        </w:rPr>
+        <w:t>-</w:t>
+      </w:r>
+      <w:r>
+        <w:rPr>
+          <w:bCs/>
+        </w:rPr>
+        <w:t xml:space="preserve"> </w:t>
+      </w:r>
+      <w:r>
+        <w:rPr>
+          <w:bCs/>
+          <w:i/>
+          <w:iCs/>
+        </w:rPr>
+        <w:t>May 2013 – Aug 2013</w:t>
+      </w:r>
+      <w:r>
+        <w:rPr>
+          <w:bCs/>
+          <w:i/>
+          <w:iCs/>
+        </w:rPr>
+        <w:t>.</w:t>
       </w:r>
     </w:p>
     <w:p>
@@ -2991,19 +3477,69 @@
         <w:rPr>
           <w:bCs/>
         </w:rPr>
-        <w:t xml:space="preserve"> for variety of clients from </w:t>
-      </w:r>
-      <w:r>
-        <w:rPr>
-          <w:bCs/>
-        </w:rPr>
-        <w:t>– Mar 201</w:t>
-      </w:r>
-      <w:r>
-        <w:rPr>
-          <w:bCs/>
+        <w:t xml:space="preserve"> for variety of clients</w:t>
+      </w:r>
+      <w:r>
+        <w:rPr>
+          <w:bCs/>
+        </w:rPr>
+        <w:t xml:space="preserve"> </w:t>
+      </w:r>
+      <w:r>
+        <w:rPr>
+          <w:bCs/>
+        </w:rPr>
+        <w:tab/>
+      </w:r>
+      <w:r>
+        <w:rPr>
+          <w:bCs/>
+        </w:rPr>
+        <w:tab/>
+      </w:r>
+      <w:r>
+        <w:rPr>
+          <w:bCs/>
+        </w:rPr>
+        <w:tab/>
+      </w:r>
+      <w:r>
+        <w:rPr>
+          <w:rStyle w:val="Strong"/>
+          <w:b w:val="0"/>
+          <w:bCs w:val="0"/>
+        </w:rPr>
+        <w:t>-</w:t>
+      </w:r>
+      <w:r>
+        <w:rPr>
+          <w:bCs/>
+        </w:rPr>
+        <w:t xml:space="preserve"> </w:t>
+      </w:r>
+      <w:r>
+        <w:rPr>
+          <w:bCs/>
+          <w:i/>
+          <w:iCs/>
+        </w:rPr>
+        <w:t>Mar 201</w:t>
+      </w:r>
+      <w:r>
+        <w:rPr>
+          <w:bCs/>
+          <w:i/>
+          <w:iCs/>
         </w:rPr>
         <w:t>2 – Apr 2013</w:t>
+      </w:r>
+      <w:r>
+        <w:rPr>
+          <w:bCs/>
+          <w:i/>
+          <w:iCs/>
+        </w:rPr>
+        <w:t>.</w:t>
       </w:r>
     </w:p>
     <w:p>
@@ -3033,13 +3569,81 @@
         <w:rPr>
           <w:bCs/>
         </w:rPr>
-        <w:t xml:space="preserve"> from </w:t>
-      </w:r>
-      <w:r>
-        <w:rPr>
-          <w:bCs/>
-        </w:rPr>
-        <w:t>– Feb 2009 – May 2013</w:t>
+        <w:t xml:space="preserve"> </w:t>
+      </w:r>
+      <w:r>
+        <w:rPr>
+          <w:bCs/>
+        </w:rPr>
+        <w:tab/>
+      </w:r>
+      <w:r>
+        <w:rPr>
+          <w:bCs/>
+        </w:rPr>
+        <w:tab/>
+      </w:r>
+      <w:r>
+        <w:rPr>
+          <w:bCs/>
+        </w:rPr>
+        <w:tab/>
+      </w:r>
+      <w:r>
+        <w:rPr>
+          <w:bCs/>
+        </w:rPr>
+        <w:tab/>
+      </w:r>
+      <w:r>
+        <w:rPr>
+          <w:bCs/>
+        </w:rPr>
+        <w:tab/>
+      </w:r>
+      <w:r>
+        <w:rPr>
+          <w:rStyle w:val="Strong"/>
+          <w:b w:val="0"/>
+          <w:bCs w:val="0"/>
+        </w:rPr>
+        <w:t>-</w:t>
+      </w:r>
+      <w:r>
+        <w:rPr>
+          <w:bCs/>
+        </w:rPr>
+        <w:t xml:space="preserve"> </w:t>
+      </w:r>
+      <w:r>
+        <w:rPr>
+          <w:bCs/>
+          <w:i/>
+          <w:iCs/>
+        </w:rPr>
+        <w:t xml:space="preserve">Feb 2009 </w:t>
+      </w:r>
+      <w:r>
+        <w:rPr>
+          <w:bCs/>
+          <w:i/>
+          <w:iCs/>
+        </w:rPr>
+        <w:t>–</w:t>
+      </w:r>
+      <w:r>
+        <w:rPr>
+          <w:bCs/>
+          <w:i/>
+          <w:iCs/>
+        </w:rPr>
+        <w:t xml:space="preserve"> May 2013</w:t>
+      </w:r>
+      <w:r>
+        <w:rPr>
+          <w:bCs/>
+        </w:rPr>
+        <w:t>.</w:t>
       </w:r>
     </w:p>
     <w:p>
@@ -3069,13 +3673,59 @@
         <w:rPr>
           <w:bCs/>
         </w:rPr>
-        <w:t xml:space="preserve"> from </w:t>
-      </w:r>
-      <w:r>
-        <w:rPr>
-          <w:bCs/>
-        </w:rPr>
-        <w:t>– Sep 2007 – Jan 2009</w:t>
+        <w:t xml:space="preserve"> </w:t>
+      </w:r>
+      <w:r>
+        <w:rPr>
+          <w:bCs/>
+        </w:rPr>
+        <w:tab/>
+      </w:r>
+      <w:r>
+        <w:rPr>
+          <w:bCs/>
+        </w:rPr>
+        <w:tab/>
+      </w:r>
+      <w:r>
+        <w:rPr>
+          <w:bCs/>
+        </w:rPr>
+        <w:tab/>
+      </w:r>
+      <w:r>
+        <w:rPr>
+          <w:bCs/>
+        </w:rPr>
+        <w:tab/>
+      </w:r>
+      <w:r>
+        <w:rPr>
+          <w:rStyle w:val="Strong"/>
+          <w:b w:val="0"/>
+          <w:bCs w:val="0"/>
+        </w:rPr>
+        <w:t>-</w:t>
+      </w:r>
+      <w:r>
+        <w:rPr>
+          <w:bCs/>
+        </w:rPr>
+        <w:t xml:space="preserve"> </w:t>
+      </w:r>
+      <w:r>
+        <w:rPr>
+          <w:bCs/>
+          <w:i/>
+          <w:iCs/>
+        </w:rPr>
+        <w:t>Sep 2007 – Jan 2009</w:t>
+      </w:r>
+      <w:r>
+        <w:rPr>
+          <w:bCs/>
+        </w:rPr>
+        <w:t>.</w:t>
       </w:r>
     </w:p>
     <w:p>
@@ -3103,15 +3753,52 @@
       </w:r>
       <w:r>
         <w:rPr>
-          <w:bCs/>
-        </w:rPr>
-        <w:t xml:space="preserve"> from </w:t>
-      </w:r>
-      <w:r>
-        <w:rPr>
-          <w:bCs/>
-        </w:rPr>
-        <w:t>– Oct 2006 – Mar 2007</w:t>
+          <w:b/>
+          <w:bCs/>
+        </w:rPr>
+        <w:t xml:space="preserve"> </w:t>
+      </w:r>
+      <w:r>
+        <w:rPr>
+          <w:b/>
+          <w:bCs/>
+        </w:rPr>
+        <w:tab/>
+      </w:r>
+      <w:r>
+        <w:rPr>
+          <w:b/>
+          <w:bCs/>
+        </w:rPr>
+        <w:tab/>
+      </w:r>
+      <w:r>
+        <w:rPr>
+          <w:rStyle w:val="Strong"/>
+          <w:b w:val="0"/>
+          <w:bCs w:val="0"/>
+        </w:rPr>
+        <w:t>-</w:t>
+      </w:r>
+      <w:r>
+        <w:rPr>
+          <w:bCs/>
+        </w:rPr>
+        <w:t xml:space="preserve"> </w:t>
+      </w:r>
+      <w:r>
+        <w:rPr>
+          <w:bCs/>
+          <w:i/>
+          <w:iCs/>
+        </w:rPr>
+        <w:t>Oct 2006 – Mar 2007</w:t>
+      </w:r>
+      <w:r>
+        <w:rPr>
+          <w:bCs/>
+        </w:rPr>
+        <w:t>.</w:t>
       </w:r>
     </w:p>
     <w:p>
@@ -3141,13 +3828,59 @@
         <w:rPr>
           <w:bCs/>
         </w:rPr>
-        <w:t xml:space="preserve"> from </w:t>
-      </w:r>
-      <w:r>
-        <w:rPr>
-          <w:bCs/>
-        </w:rPr>
-        <w:t>– Feb 2006 – Aug 2006</w:t>
+        <w:t xml:space="preserve"> </w:t>
+      </w:r>
+      <w:r>
+        <w:rPr>
+          <w:bCs/>
+        </w:rPr>
+        <w:tab/>
+      </w:r>
+      <w:r>
+        <w:rPr>
+          <w:bCs/>
+        </w:rPr>
+        <w:tab/>
+      </w:r>
+      <w:r>
+        <w:rPr>
+          <w:bCs/>
+        </w:rPr>
+        <w:tab/>
+      </w:r>
+      <w:r>
+        <w:rPr>
+          <w:bCs/>
+        </w:rPr>
+        <w:tab/>
+      </w:r>
+      <w:r>
+        <w:rPr>
+          <w:rStyle w:val="Strong"/>
+          <w:b w:val="0"/>
+          <w:bCs w:val="0"/>
+        </w:rPr>
+        <w:t>-</w:t>
+      </w:r>
+      <w:r>
+        <w:rPr>
+          <w:bCs/>
+        </w:rPr>
+        <w:t xml:space="preserve"> </w:t>
+      </w:r>
+      <w:r>
+        <w:rPr>
+          <w:bCs/>
+          <w:i/>
+          <w:iCs/>
+        </w:rPr>
+        <w:t>Feb 2006 – Aug 2006</w:t>
+      </w:r>
+      <w:r>
+        <w:rPr>
+          <w:bCs/>
+        </w:rPr>
+        <w:t>.</w:t>
       </w:r>
     </w:p>
     <w:p>
@@ -3177,13 +3910,65 @@
         <w:rPr>
           <w:bCs/>
         </w:rPr>
-        <w:t xml:space="preserve"> from </w:t>
-      </w:r>
-      <w:r>
-        <w:rPr>
-          <w:bCs/>
-        </w:rPr>
-        <w:t>– Aug 2005 – Feb 2006</w:t>
+        <w:t xml:space="preserve"> </w:t>
+      </w:r>
+      <w:r>
+        <w:rPr>
+          <w:bCs/>
+        </w:rPr>
+        <w:tab/>
+      </w:r>
+      <w:r>
+        <w:rPr>
+          <w:bCs/>
+        </w:rPr>
+        <w:tab/>
+      </w:r>
+      <w:r>
+        <w:rPr>
+          <w:bCs/>
+        </w:rPr>
+        <w:tab/>
+      </w:r>
+      <w:r>
+        <w:rPr>
+          <w:bCs/>
+        </w:rPr>
+        <w:tab/>
+      </w:r>
+      <w:r>
+        <w:rPr>
+          <w:bCs/>
+        </w:rPr>
+        <w:tab/>
+      </w:r>
+      <w:r>
+        <w:rPr>
+          <w:rStyle w:val="Strong"/>
+          <w:b w:val="0"/>
+          <w:bCs w:val="0"/>
+        </w:rPr>
+        <w:t>-</w:t>
+      </w:r>
+      <w:r>
+        <w:rPr>
+          <w:bCs/>
+        </w:rPr>
+        <w:t xml:space="preserve"> </w:t>
+      </w:r>
+      <w:r>
+        <w:rPr>
+          <w:bCs/>
+          <w:i/>
+          <w:iCs/>
+        </w:rPr>
+        <w:t>Aug 2005 – Feb 2006</w:t>
+      </w:r>
+      <w:r>
+        <w:rPr>
+          <w:bCs/>
+        </w:rPr>
+        <w:t>.</w:t>
       </w:r>
     </w:p>
     <w:p>

</xml_diff>